<commit_message>
Alteração no texto e ajuste na capa
</commit_message>
<xml_diff>
--- a/2015-10-23 - Ética e Cidadania - Meu Sonho.docx
+++ b/2015-10-23 - Ética e Cidadania - Meu Sonho.docx
@@ -50,6 +50,7 @@
         <w:t>Meu Sonho</w:t>
       </w:r>
     </w:p>
+    <w:p/>
     <w:p/>
     <w:p/>
     <w:p/>
@@ -127,10 +128,23 @@
         <w:rPr>
           <w:sz w:val="24"/>
         </w:rPr>
-        <w:t xml:space="preserve"> Filipov</w:t>
+        <w:t xml:space="preserve"> </w:t>
       </w:r>
+      <w:proofErr w:type="spellStart"/>
+      <w:r>
+        <w:rPr>
+          <w:sz w:val="24"/>
+        </w:rPr>
+        <w:t>Filipov</w:t>
+      </w:r>
+      <w:proofErr w:type="spellEnd"/>
     </w:p>
     <w:p/>
+    <w:p/>
+    <w:p>
+      <w:bookmarkStart w:id="0" w:name="_GoBack"/>
+      <w:bookmarkEnd w:id="0"/>
+    </w:p>
     <w:p/>
     <w:p/>
     <w:p>
@@ -221,49 +235,75 @@
         <w:jc w:val="both"/>
         <w:rPr>
           <w:rFonts w:cs="Arial"/>
-          <w:u w:val="single"/>
+          <w:sz w:val="24"/>
         </w:rPr>
       </w:pPr>
       <w:r>
         <w:rPr>
           <w:rFonts w:cs="Arial"/>
+          <w:sz w:val="24"/>
         </w:rPr>
-        <w:t xml:space="preserve">Ganhar um celular, pretendo ganha-lo em </w:t>
+        <w:t>Comprar um celular! Pretendo compr</w:t>
       </w:r>
       <w:r>
         <w:rPr>
           <w:rFonts w:cs="Arial"/>
-          <w:b/>
-          <w:u w:val="single"/>
+          <w:sz w:val="24"/>
         </w:rPr>
-        <w:t>20-05-2016</w:t>
+        <w:t>á</w:t>
       </w:r>
       <w:r>
         <w:rPr>
           <w:rFonts w:cs="Arial"/>
+          <w:sz w:val="24"/>
         </w:rPr>
-        <w:t>.Eu vou colaborar em casa e na escola fazendo TODAS as lições em ambos para ganhar “</w:t>
+        <w:t xml:space="preserve">-lo em 29/set/2016, talvez seja um “Samsung </w:t>
       </w:r>
       <w:proofErr w:type="spellStart"/>
       <w:r>
         <w:rPr>
           <w:rFonts w:cs="Arial"/>
+          <w:sz w:val="24"/>
         </w:rPr>
-        <w:t>dindim</w:t>
+        <w:t>Galaxy</w:t>
       </w:r>
       <w:proofErr w:type="spellEnd"/>
       <w:r>
         <w:rPr>
           <w:rFonts w:cs="Arial"/>
+          <w:sz w:val="24"/>
         </w:rPr>
-        <w:t>” e ...</w:t>
+        <w:t xml:space="preserve"> S6 </w:t>
+      </w:r>
+      <w:proofErr w:type="spellStart"/>
+      <w:r>
+        <w:rPr>
+          <w:rFonts w:cs="Arial"/>
+          <w:sz w:val="24"/>
+        </w:rPr>
+        <w:t>edge</w:t>
+      </w:r>
+      <w:proofErr w:type="spellEnd"/>
+      <w:r>
+        <w:rPr>
+          <w:rFonts w:cs="Arial"/>
+          <w:sz w:val="24"/>
+        </w:rPr>
+        <w:t>+”. Para eu conquist</w:t>
       </w:r>
       <w:r>
         <w:rPr>
           <w:rFonts w:cs="Arial"/>
-          <w:u w:val="single"/>
+          <w:sz w:val="24"/>
         </w:rPr>
-        <w:t>COMPRAR UM CELULAR DE VERDADE!!!</w:t>
+        <w:t>á</w:t>
+      </w:r>
+      <w:r>
+        <w:rPr>
+          <w:rFonts w:cs="Arial"/>
+          <w:sz w:val="24"/>
+        </w:rPr>
+        <w:t>-lo eu devo me comportar bem, não ir mal na escola e ajudar em casa e com isso ganhar dinheiro da mesada que comecei à um tempinho.</w:t>
       </w:r>
     </w:p>
     <w:p>
@@ -295,8 +335,6 @@
           <w:u w:val="single"/>
         </w:rPr>
       </w:pPr>
-      <w:bookmarkStart w:id="0" w:name="_GoBack"/>
-      <w:bookmarkEnd w:id="0"/>
     </w:p>
     <w:sectPr>
       <w:pgSz w:w="11906" w:h="16838" w:code="9"/>
@@ -4394,7 +4432,7 @@
 </file>
 
 <file path=customXml/itemProps1.xml><?xml version="1.0" encoding="utf-8"?>
-<ds:datastoreItem xmlns:ds="http://schemas.openxmlformats.org/officeDocument/2006/customXml" ds:itemID="{2B90A3D8-716A-421C-A7E5-BF8636D74214}">
+<ds:datastoreItem xmlns:ds="http://schemas.openxmlformats.org/officeDocument/2006/customXml" ds:itemID="{F811AF35-F463-4A31-A86F-1FC3861334E3}">
   <ds:schemaRefs>
     <ds:schemaRef ds:uri="http://schemas.openxmlformats.org/officeDocument/2006/bibliography"/>
   </ds:schemaRefs>

</xml_diff>